<commit_message>
Finished report. created PDF
</commit_message>
<xml_diff>
--- a/lab6/Lab 6 Report.docx
+++ b/lab6/Lab 6 Report.docx
@@ -1,6 +1,6 @@
 
 <file path=word/document.xml><?xml version="1.0" encoding="utf-8"?>
-<w:document xmlns:wpc="http://schemas.microsoft.com/office/word/2010/wordprocessingCanvas" xmlns:mc="http://schemas.openxmlformats.org/markup-compatibility/2006" xmlns:o="urn:schemas-microsoft-com:office:office" xmlns:r="http://schemas.openxmlformats.org/officeDocument/2006/relationships" xmlns:m="http://schemas.openxmlformats.org/officeDocument/2006/math" xmlns:v="urn:schemas-microsoft-com:vml" xmlns:wp14="http://schemas.microsoft.com/office/word/2010/wordprocessingDrawing" xmlns:wp="http://schemas.openxmlformats.org/drawingml/2006/wordprocessingDrawing" xmlns:w10="urn:schemas-microsoft-com:office:word" xmlns:w="http://schemas.openxmlformats.org/wordprocessingml/2006/main" xmlns:w14="http://schemas.microsoft.com/office/word/2010/wordml" xmlns:wpg="http://schemas.microsoft.com/office/word/2010/wordprocessingGroup" xmlns:wpi="http://schemas.microsoft.com/office/word/2010/wordprocessingInk" xmlns:wne="http://schemas.microsoft.com/office/word/2006/wordml" xmlns:wps="http://schemas.microsoft.com/office/word/2010/wordprocessingShape" mc:Ignorable="w14 wp14">
+<w:document xmlns:wpc="http://schemas.microsoft.com/office/word/2010/wordprocessingCanvas" xmlns:mc="http://schemas.openxmlformats.org/markup-compatibility/2006" xmlns:o="urn:schemas-microsoft-com:office:office" xmlns:r="http://schemas.openxmlformats.org/officeDocument/2006/relationships" xmlns:m="http://schemas.openxmlformats.org/officeDocument/2006/math" xmlns:v="urn:schemas-microsoft-com:vml" xmlns:wp14="http://schemas.microsoft.com/office/word/2010/wordprocessingDrawing" xmlns:wp="http://schemas.openxmlformats.org/drawingml/2006/wordprocessingDrawing" xmlns:w10="urn:schemas-microsoft-com:office:word" xmlns:w="http://schemas.openxmlformats.org/wordprocessingml/2006/main" xmlns:w14="http://schemas.microsoft.com/office/word/2010/wordml" xmlns:w15="http://schemas.microsoft.com/office/word/2012/wordml" xmlns:wpg="http://schemas.microsoft.com/office/word/2010/wordprocessingGroup" xmlns:wpi="http://schemas.microsoft.com/office/word/2010/wordprocessingInk" xmlns:wne="http://schemas.microsoft.com/office/word/2006/wordml" xmlns:wps="http://schemas.microsoft.com/office/word/2010/wordprocessingShape" mc:Ignorable="w14 w15 wp14">
   <w:body>
     <w:p>
       <w:pPr>
@@ -298,7 +298,7 @@
             <wp:cNvGraphicFramePr/>
             <a:graphic xmlns:a="http://schemas.openxmlformats.org/drawingml/2006/main">
               <a:graphicData uri="http://schemas.openxmlformats.org/drawingml/2006/chart">
-                <c:chart xmlns:c="http://schemas.openxmlformats.org/drawingml/2006/chart" xmlns:r="http://schemas.openxmlformats.org/officeDocument/2006/relationships" r:id="rId5"/>
+                <c:chart xmlns:c="http://schemas.openxmlformats.org/drawingml/2006/chart" xmlns:r="http://schemas.openxmlformats.org/officeDocument/2006/relationships" r:id="rId4"/>
               </a:graphicData>
             </a:graphic>
           </wp:inline>
@@ -374,7 +374,7 @@
         </w:rPr>
         <w:lastRenderedPageBreak/>
         <w:tab/>
-        <w:t xml:space="preserve">For the next step, several measurements were taken on the running time of the code to compare the frame-based FIR to the sample-based FIR code. First, I took measurements with all compiler optimization disabled. With this setup, the sample-based FIR code took XXXX cycles to compute the value for a single sample and the frame-based FIR code took XXXX cycles to compute the value for a single sample. This result is somewhat surprising since all of the memory operations are being handled by the DMA controller in the frame-based FIR code, but makes sense due to the extra code required to iterate through the frame. A key observation that I made about the structure of the code is that the compiler would probably do a good job of optimizing it since it is doing many operations in the same function call so the compiler can rearrange the operations so that multiple samples can be worked on at the same time. To test this, I again measured the cycle counts for both implementations, but with compiler optimization set to 2 this time. With this setup, the sample-based FIR code took XXXX cycles and the frame-based </w:t>
+        <w:t xml:space="preserve">For the next step, several measurements were taken on the running time of the code to compare the frame-based FIR to the sample-based FIR code. First, I took measurements with all compiler optimization disabled. With this setup, the sample-based FIR code took </w:t>
       </w:r>
       <w:r>
         <w:rPr>
@@ -382,7 +382,87 @@
           <w:sz w:val="24"/>
           <w:szCs w:val="56"/>
         </w:rPr>
-        <w:t>FIR code took XXXX cycles. These results show that, as expected, the frame-based implementation is able to be optimized much better and shows an impressive improvement.</w:t>
+        <w:t>5,111</w:t>
+      </w:r>
+      <w:r>
+        <w:rPr>
+          <w:rFonts w:ascii="Times New Roman" w:hAnsi="Times New Roman" w:cs="Times New Roman"/>
+          <w:sz w:val="24"/>
+          <w:szCs w:val="56"/>
+        </w:rPr>
+        <w:t xml:space="preserve"> cycles to compute the value for a single sample and the frame-based FIR code took </w:t>
+      </w:r>
+      <w:r>
+        <w:rPr>
+          <w:rFonts w:ascii="Times New Roman" w:hAnsi="Times New Roman" w:cs="Times New Roman"/>
+          <w:sz w:val="24"/>
+          <w:szCs w:val="56"/>
+        </w:rPr>
+        <w:t>3,500</w:t>
+      </w:r>
+      <w:r>
+        <w:rPr>
+          <w:rFonts w:ascii="Times New Roman" w:hAnsi="Times New Roman" w:cs="Times New Roman"/>
+          <w:sz w:val="24"/>
+          <w:szCs w:val="56"/>
+        </w:rPr>
+        <w:t xml:space="preserve"> cycles to compute the value for a single sample. This result is somewhat surprising since</w:t>
+      </w:r>
+      <w:r>
+        <w:rPr>
+          <w:rFonts w:ascii="Times New Roman" w:hAnsi="Times New Roman" w:cs="Times New Roman"/>
+          <w:sz w:val="24"/>
+          <w:szCs w:val="56"/>
+        </w:rPr>
+        <w:t>, while the frame-based code is faster, it is not as fast as I would expect due to</w:t>
+      </w:r>
+      <w:r>
+        <w:rPr>
+          <w:rFonts w:ascii="Times New Roman" w:hAnsi="Times New Roman" w:cs="Times New Roman"/>
+          <w:sz w:val="24"/>
+          <w:szCs w:val="56"/>
+        </w:rPr>
+        <w:t xml:space="preserve"> all of the memory operations being handled by the DMA controller in the frame-based FIR code, but makes sense due to the extra code required to iterate through the frame. A key observation that I made about the structure of the code is that the compiler would probably do a good job of optimizing it since it is doing many operations in the same function call so the compiler can rearrange the operations so that multiple samples can be worked on at the same time. To test this, I again measured the cycle counts for both implementations, but with compiler optimization set to 2 this time. With this setup, the sample-based FIR code took </w:t>
+      </w:r>
+      <w:r>
+        <w:rPr>
+          <w:rFonts w:ascii="Times New Roman" w:hAnsi="Times New Roman" w:cs="Times New Roman"/>
+          <w:sz w:val="24"/>
+          <w:szCs w:val="56"/>
+        </w:rPr>
+        <w:t>2,886</w:t>
+      </w:r>
+      <w:r>
+        <w:rPr>
+          <w:rFonts w:ascii="Times New Roman" w:hAnsi="Times New Roman" w:cs="Times New Roman"/>
+          <w:sz w:val="24"/>
+          <w:szCs w:val="56"/>
+        </w:rPr>
+        <w:t xml:space="preserve"> cycles and the frame-based </w:t>
+      </w:r>
+      <w:r>
+        <w:rPr>
+          <w:rFonts w:ascii="Times New Roman" w:hAnsi="Times New Roman" w:cs="Times New Roman"/>
+          <w:sz w:val="24"/>
+          <w:szCs w:val="56"/>
+        </w:rPr>
+        <w:t xml:space="preserve">FIR code took </w:t>
+      </w:r>
+      <w:r>
+        <w:rPr>
+          <w:rFonts w:ascii="Times New Roman" w:hAnsi="Times New Roman" w:cs="Times New Roman"/>
+          <w:sz w:val="24"/>
+          <w:szCs w:val="56"/>
+        </w:rPr>
+        <w:t>262</w:t>
+      </w:r>
+      <w:r>
+        <w:rPr>
+          <w:rFonts w:ascii="Times New Roman" w:hAnsi="Times New Roman" w:cs="Times New Roman"/>
+          <w:sz w:val="24"/>
+          <w:szCs w:val="56"/>
+        </w:rPr>
+        <w:t xml:space="preserve"> cycles. These results show that, as expected, the frame-based implementation is able to be optimized much better and shows an impressive improvement.</w:t>
       </w:r>
     </w:p>
     <w:p>
@@ -418,7 +498,17 @@
           <w:szCs w:val="56"/>
         </w:rPr>
         <w:tab/>
-        <w:t xml:space="preserve">The primary difference between sample-based DSP and frame-based DSP is that the sample-based approach calculates a new output value every time a new sample comes in and that output usually either depends only on the new sample or on a relatively small number of previous samples. A frame-based DSP algorithm collects some number of samples and then does the processing on all of those samples at the same time. This allows more complex algorithms such as the Fast Fourier Transform to be implemented which allows for filtering and other modifications to be done in the frequency domain instead of the time domain. There are several considerations when determining the frame size for a particular DSP algorithm. The first is the amount of memory available on the device. To have an efficient frame-based algorithm, triple buffering is the most efficient method, so there must be enough memory to fit three frames in memory at any given time. Next, the DSP processor must be able to process all of the samples in a single frame before the input frame gets full. If it is unable to do this, a buffer overflow will occur. The primary difference between a non-DMA implementation of a DSP algorithm and an implementation that uses DMA is which component handles the memory transfers. In a non-DMA implementation, the CPU gets interrupted every time a new sample is ready, so it must switch tasks, handle the memory operation, and then continue whatever task it was doing. All of this switching takes time and is very inefficient, so it reduces the amount of time available to actually process the samples themselves. In a DMA implementation, the DMA controller handles all of the memory operations of the incoming and outgoing samples, so the processor only gets interrupted when the buffer gets full and it is time to actually process the samples. Because of this, DMA-based implementations allow the CPU more time to actually do the processing, allowing for more complex algorithms. </w:t>
+        <w:t>The primary difference between sample-based DSP and frame-based DSP is that the sample-based approach calculates a new output value every time a new sample comes in and that output usually either depends only on the new sample or on a relatively small number of previous samples. A frame-based DSP algorithm collects some number of samples and then does the processing on all of those samples at the same time. This allows more complex algorithms such as the Fast Fourier Transform to be implemented which allows f</w:t>
+      </w:r>
+      <w:bookmarkStart w:id="0" w:name="_GoBack"/>
+      <w:bookmarkEnd w:id="0"/>
+      <w:r>
+        <w:rPr>
+          <w:rFonts w:ascii="Times New Roman" w:hAnsi="Times New Roman" w:cs="Times New Roman"/>
+          <w:sz w:val="24"/>
+          <w:szCs w:val="56"/>
+        </w:rPr>
+        <w:t xml:space="preserve">or filtering and other modifications to be done in the frequency domain instead of the time domain. There are several considerations when determining the frame size for a particular DSP algorithm. The first is the amount of memory available on the device. To have an efficient frame-based algorithm, triple buffering is the most efficient method, so there must be enough memory to fit three frames in memory at any given time. Next, the DSP processor must be able to process all of the samples in a single frame before the input frame gets full. If it is unable to do this, a buffer overflow will occur. The primary difference between a non-DMA implementation of a DSP algorithm and an implementation that uses DMA is which component handles the memory transfers. In a non-DMA implementation, the CPU gets interrupted every time a new sample is ready, so it must switch tasks, handle the memory operation, and then continue whatever task it was doing. All of this switching takes time and is very inefficient, so it reduces the amount of time available to actually process the samples themselves. In a DMA implementation, the DMA controller handles all of the memory operations of the incoming and outgoing samples, so the processor only gets interrupted when the buffer gets full and it is time to actually process the samples. Because of this, DMA-based implementations allow the CPU more time to actually do the processing, allowing for more complex algorithms. </w:t>
       </w:r>
     </w:p>
     <w:p>
@@ -22100,17 +22190,7 @@
           <w:sz w:val="32"/>
           <w:szCs w:val="56"/>
         </w:rPr>
-        <w:t>co</w:t>
-      </w:r>
-      <w:bookmarkStart w:id="0" w:name="_GoBack"/>
-      <w:bookmarkEnd w:id="0"/>
-      <w:r>
-        <w:rPr>
-          <w:rFonts w:ascii="Times New Roman" w:hAnsi="Times New Roman" w:cs="Times New Roman"/>
-          <w:sz w:val="32"/>
-          <w:szCs w:val="56"/>
-        </w:rPr>
-        <w:t>eff.h</w:t>
+        <w:t>coeff.h</w:t>
       </w:r>
       <w:proofErr w:type="spellEnd"/>
       <w:r>
@@ -22133,7 +22213,7 @@
 </file>
 
 <file path=word/styles.xml><?xml version="1.0" encoding="utf-8"?>
-<w:styles xmlns:mc="http://schemas.openxmlformats.org/markup-compatibility/2006" xmlns:r="http://schemas.openxmlformats.org/officeDocument/2006/relationships" xmlns:w="http://schemas.openxmlformats.org/wordprocessingml/2006/main" xmlns:w14="http://schemas.microsoft.com/office/word/2010/wordml" mc:Ignorable="w14">
+<w:styles xmlns:mc="http://schemas.openxmlformats.org/markup-compatibility/2006" xmlns:r="http://schemas.openxmlformats.org/officeDocument/2006/relationships" xmlns:w="http://schemas.openxmlformats.org/wordprocessingml/2006/main" xmlns:w14="http://schemas.microsoft.com/office/word/2010/wordml" xmlns:w15="http://schemas.microsoft.com/office/word/2012/wordml" mc:Ignorable="w14 w15">
   <w:docDefaults>
     <w:rPrDefault>
       <w:rPr>
@@ -22149,375 +22229,378 @@
       </w:pPr>
     </w:pPrDefault>
   </w:docDefaults>
-  <w:latentStyles w:defLockedState="0" w:defUIPriority="99" w:defSemiHidden="1" w:defUnhideWhenUsed="1" w:defQFormat="0" w:count="267">
-    <w:lsdException w:name="Normal" w:semiHidden="0" w:uiPriority="0" w:unhideWhenUsed="0" w:qFormat="1"/>
-    <w:lsdException w:name="heading 1" w:semiHidden="0" w:uiPriority="9" w:unhideWhenUsed="0" w:qFormat="1"/>
-    <w:lsdException w:name="heading 2" w:uiPriority="9" w:qFormat="1"/>
-    <w:lsdException w:name="heading 3" w:uiPriority="9" w:qFormat="1"/>
-    <w:lsdException w:name="heading 4" w:uiPriority="9" w:qFormat="1"/>
-    <w:lsdException w:name="heading 5" w:uiPriority="9" w:qFormat="1"/>
-    <w:lsdException w:name="heading 6" w:uiPriority="9" w:qFormat="1"/>
-    <w:lsdException w:name="heading 7" w:uiPriority="9" w:qFormat="1"/>
-    <w:lsdException w:name="heading 8" w:uiPriority="9" w:qFormat="1"/>
-    <w:lsdException w:name="heading 9" w:uiPriority="9" w:qFormat="1"/>
-    <w:lsdException w:name="toc 1" w:uiPriority="39"/>
-    <w:lsdException w:name="toc 2" w:uiPriority="39"/>
-    <w:lsdException w:name="toc 3" w:uiPriority="39"/>
-    <w:lsdException w:name="toc 4" w:uiPriority="39"/>
-    <w:lsdException w:name="toc 5" w:uiPriority="39"/>
-    <w:lsdException w:name="toc 6" w:uiPriority="39"/>
-    <w:lsdException w:name="toc 7" w:uiPriority="39"/>
-    <w:lsdException w:name="toc 8" w:uiPriority="39"/>
-    <w:lsdException w:name="toc 9" w:uiPriority="39"/>
-    <w:lsdException w:name="caption" w:uiPriority="35" w:qFormat="1"/>
-    <w:lsdException w:name="Title" w:semiHidden="0" w:uiPriority="10" w:unhideWhenUsed="0" w:qFormat="1"/>
-    <w:lsdException w:name="Default Paragraph Font" w:uiPriority="1"/>
-    <w:lsdException w:name="Subtitle" w:semiHidden="0" w:uiPriority="11" w:unhideWhenUsed="0" w:qFormat="1"/>
-    <w:lsdException w:name="Strong" w:semiHidden="0" w:uiPriority="22" w:unhideWhenUsed="0" w:qFormat="1"/>
-    <w:lsdException w:name="Emphasis" w:semiHidden="0" w:uiPriority="20" w:unhideWhenUsed="0" w:qFormat="1"/>
-    <w:lsdException w:name="Table Grid" w:semiHidden="0" w:uiPriority="59" w:unhideWhenUsed="0"/>
-    <w:lsdException w:name="Placeholder Text" w:unhideWhenUsed="0"/>
-    <w:lsdException w:name="No Spacing" w:semiHidden="0" w:uiPriority="1" w:unhideWhenUsed="0" w:qFormat="1"/>
-    <w:lsdException w:name="Light Shading" w:semiHidden="0" w:uiPriority="60" w:unhideWhenUsed="0"/>
-    <w:lsdException w:name="Light List" w:semiHidden="0" w:uiPriority="61" w:unhideWhenUsed="0"/>
-    <w:lsdException w:name="Light Grid" w:semiHidden="0" w:uiPriority="62" w:unhideWhenUsed="0"/>
-    <w:lsdException w:name="Medium Shading 1" w:semiHidden="0" w:uiPriority="63" w:unhideWhenUsed="0"/>
-    <w:lsdException w:name="Medium Shading 2" w:semiHidden="0" w:uiPriority="64" w:unhideWhenUsed="0"/>
-    <w:lsdException w:name="Medium List 1" w:semiHidden="0" w:uiPriority="65" w:unhideWhenUsed="0"/>
-    <w:lsdException w:name="Medium List 2" w:semiHidden="0" w:uiPriority="66" w:unhideWhenUsed="0"/>
-    <w:lsdException w:name="Medium Grid 1" w:semiHidden="0" w:uiPriority="67" w:unhideWhenUsed="0"/>
-    <w:lsdException w:name="Medium Grid 2" w:semiHidden="0" w:uiPriority="68" w:unhideWhenUsed="0"/>
-    <w:lsdException w:name="Medium Grid 3" w:semiHidden="0" w:uiPriority="69" w:unhideWhenUsed="0"/>
-    <w:lsdException w:name="Dark List" w:semiHidden="0" w:uiPriority="70" w:unhideWhenUsed="0"/>
-    <w:lsdException w:name="Colorful Shading" w:semiHidden="0" w:uiPriority="71" w:unhideWhenUsed="0"/>
-    <w:lsdException w:name="Colorful List" w:semiHidden="0" w:uiPriority="72" w:unhideWhenUsed="0"/>
-    <w:lsdException w:name="Colorful Grid" w:semiHidden="0" w:uiPriority="73" w:unhideWhenUsed="0"/>
-    <w:lsdException w:name="Light Shading Accent 1" w:semiHidden="0" w:uiPriority="60" w:unhideWhenUsed="0"/>
-    <w:lsdException w:name="Light List Accent 1" w:semiHidden="0" w:uiPriority="61" w:unhideWhenUsed="0"/>
-    <w:lsdException w:name="Light Grid Accent 1" w:semiHidden="0" w:uiPriority="62" w:unhideWhenUsed="0"/>
-    <w:lsdException w:name="Medium Shading 1 Accent 1" w:semiHidden="0" w:uiPriority="63" w:unhideWhenUsed="0"/>
-    <w:lsdException w:name="Medium Shading 2 Accent 1" w:semiHidden="0" w:uiPriority="64" w:unhideWhenUsed="0"/>
-    <w:lsdException w:name="Medium List 1 Accent 1" w:semiHidden="0" w:uiPriority="65" w:unhideWhenUsed="0"/>
-    <w:lsdException w:name="Revision" w:unhideWhenUsed="0"/>
-    <w:lsdException w:name="List Paragraph" w:semiHidden="0" w:uiPriority="34" w:unhideWhenUsed="0" w:qFormat="1"/>
-    <w:lsdException w:name="Quote" w:semiHidden="0" w:uiPriority="29" w:unhideWhenUsed="0" w:qFormat="1"/>
-    <w:lsdException w:name="Intense Quote" w:semiHidden="0" w:uiPriority="30" w:unhideWhenUsed="0" w:qFormat="1"/>
-    <w:lsdException w:name="Medium List 2 Accent 1" w:semiHidden="0" w:uiPriority="66" w:unhideWhenUsed="0"/>
-    <w:lsdException w:name="Medium Grid 1 Accent 1" w:semiHidden="0" w:uiPriority="67" w:unhideWhenUsed="0"/>
-    <w:lsdException w:name="Medium Grid 2 Accent 1" w:semiHidden="0" w:uiPriority="68" w:unhideWhenUsed="0"/>
-    <w:lsdException w:name="Medium Grid 3 Accent 1" w:semiHidden="0" w:uiPriority="69" w:unhideWhenUsed="0"/>
-    <w:lsdException w:name="Dark List Accent 1" w:semiHidden="0" w:uiPriority="70" w:unhideWhenUsed="0"/>
-    <w:lsdException w:name="Colorful Shading Accent 1" w:semiHidden="0" w:uiPriority="71" w:unhideWhenUsed="0"/>
-    <w:lsdException w:name="Colorful List Accent 1" w:semiHidden="0" w:uiPriority="72" w:unhideWhenUsed="0"/>
-    <w:lsdException w:name="Colorful Grid Accent 1" w:semiHidden="0" w:uiPriority="73" w:unhideWhenUsed="0"/>
-    <w:lsdException w:name="Light Shading Accent 2" w:semiHidden="0" w:uiPriority="60" w:unhideWhenUsed="0"/>
-    <w:lsdException w:name="Light List Accent 2" w:semiHidden="0" w:uiPriority="61" w:unhideWhenUsed="0"/>
-    <w:lsdException w:name="Light Grid Accent 2" w:semiHidden="0" w:uiPriority="62" w:unhideWhenUsed="0"/>
-    <w:lsdException w:name="Medium Shading 1 Accent 2" w:semiHidden="0" w:uiPriority="63" w:unhideWhenUsed="0"/>
-    <w:lsdException w:name="Medium Shading 2 Accent 2" w:semiHidden="0" w:uiPriority="64" w:unhideWhenUsed="0"/>
-    <w:lsdException w:name="Medium List 1 Accent 2" w:semiHidden="0" w:uiPriority="65" w:unhideWhenUsed="0"/>
-    <w:lsdException w:name="Medium List 2 Accent 2" w:semiHidden="0" w:uiPriority="66" w:unhideWhenUsed="0"/>
-    <w:lsdException w:name="Medium Grid 1 Accent 2" w:semiHidden="0" w:uiPriority="67" w:unhideWhenUsed="0"/>
-    <w:lsdException w:name="Medium Grid 2 Accent 2" w:semiHidden="0" w:uiPriority="68" w:unhideWhenUsed="0"/>
-    <w:lsdException w:name="Medium Grid 3 Accent 2" w:semiHidden="0" w:uiPriority="69" w:unhideWhenUsed="0"/>
-    <w:lsdException w:name="Dark List Accent 2" w:semiHidden="0" w:uiPriority="70" w:unhideWhenUsed="0"/>
-    <w:lsdException w:name="Colorful Shading Accent 2" w:semiHidden="0" w:uiPriority="71" w:unhideWhenUsed="0"/>
-    <w:lsdException w:name="Colorful List Accent 2" w:semiHidden="0" w:uiPriority="72" w:unhideWhenUsed="0"/>
-    <w:lsdException w:name="Colorful Grid Accent 2" w:semiHidden="0" w:uiPriority="73" w:unhideWhenUsed="0"/>
-    <w:lsdException w:name="Light Shading Accent 3" w:semiHidden="0" w:uiPriority="60" w:unhideWhenUsed="0"/>
-    <w:lsdException w:name="Light List Accent 3" w:semiHidden="0" w:uiPriority="61" w:unhideWhenUsed="0"/>
-    <w:lsdException w:name="Light Grid Accent 3" w:semiHidden="0" w:uiPriority="62" w:unhideWhenUsed="0"/>
-    <w:lsdException w:name="Medium Shading 1 Accent 3" w:semiHidden="0" w:uiPriority="63" w:unhideWhenUsed="0"/>
-    <w:lsdException w:name="Medium Shading 2 Accent 3" w:semiHidden="0" w:uiPriority="64" w:unhideWhenUsed="0"/>
-    <w:lsdException w:name="Medium List 1 Accent 3" w:semiHidden="0" w:uiPriority="65" w:unhideWhenUsed="0"/>
-    <w:lsdException w:name="Medium List 2 Accent 3" w:semiHidden="0" w:uiPriority="66" w:unhideWhenUsed="0"/>
-    <w:lsdException w:name="Medium Grid 1 Accent 3" w:semiHidden="0" w:uiPriority="67" w:unhideWhenUsed="0"/>
-    <w:lsdException w:name="Medium Grid 2 Accent 3" w:semiHidden="0" w:uiPriority="68" w:unhideWhenUsed="0"/>
-    <w:lsdException w:name="Medium Grid 3 Accent 3" w:semiHidden="0" w:uiPriority="69" w:unhideWhenUsed="0"/>
-    <w:lsdException w:name="Dark List Accent 3" w:semiHidden="0" w:uiPriority="70" w:unhideWhenUsed="0"/>
-    <w:lsdException w:name="Colorful Shading Accent 3" w:semiHidden="0" w:uiPriority="71" w:unhideWhenUsed="0"/>
-    <w:lsdException w:name="Colorful List Accent 3" w:semiHidden="0" w:uiPriority="72" w:unhideWhenUsed="0"/>
-    <w:lsdException w:name="Colorful Grid Accent 3" w:semiHidden="0" w:uiPriority="73" w:unhideWhenUsed="0"/>
-    <w:lsdException w:name="Light Shading Accent 4" w:semiHidden="0" w:uiPriority="60" w:unhideWhenUsed="0"/>
-    <w:lsdException w:name="Light List Accent 4" w:semiHidden="0" w:uiPriority="61" w:unhideWhenUsed="0"/>
-    <w:lsdException w:name="Light Grid Accent 4" w:semiHidden="0" w:uiPriority="62" w:unhideWhenUsed="0"/>
-    <w:lsdException w:name="Medium Shading 1 Accent 4" w:semiHidden="0" w:uiPriority="63" w:unhideWhenUsed="0"/>
-    <w:lsdException w:name="Medium Shading 2 Accent 4" w:semiHidden="0" w:uiPriority="64" w:unhideWhenUsed="0"/>
-    <w:lsdException w:name="Medium List 1 Accent 4" w:semiHidden="0" w:uiPriority="65" w:unhideWhenUsed="0"/>
-    <w:lsdException w:name="Medium List 2 Accent 4" w:semiHidden="0" w:uiPriority="66" w:unhideWhenUsed="0"/>
-    <w:lsdException w:name="Medium Grid 1 Accent 4" w:semiHidden="0" w:uiPriority="67" w:unhideWhenUsed="0"/>
-    <w:lsdException w:name="Medium Grid 2 Accent 4" w:semiHidden="0" w:uiPriority="68" w:unhideWhenUsed="0"/>
-    <w:lsdException w:name="Medium Grid 3 Accent 4" w:semiHidden="0" w:uiPriority="69" w:unhideWhenUsed="0"/>
-    <w:lsdException w:name="Dark List Accent 4" w:semiHidden="0" w:uiPriority="70" w:unhideWhenUsed="0"/>
-    <w:lsdException w:name="Colorful Shading Accent 4" w:semiHidden="0" w:uiPriority="71" w:unhideWhenUsed="0"/>
-    <w:lsdException w:name="Colorful List Accent 4" w:semiHidden="0" w:uiPriority="72" w:unhideWhenUsed="0"/>
-    <w:lsdException w:name="Colorful Grid Accent 4" w:semiHidden="0" w:uiPriority="73" w:unhideWhenUsed="0"/>
-    <w:lsdException w:name="Light Shading Accent 5" w:semiHidden="0" w:uiPriority="60" w:unhideWhenUsed="0"/>
-    <w:lsdException w:name="Light List Accent 5" w:semiHidden="0" w:uiPriority="61" w:unhideWhenUsed="0"/>
-    <w:lsdException w:name="Light Grid Accent 5" w:semiHidden="0" w:uiPriority="62" w:unhideWhenUsed="0"/>
-    <w:lsdException w:name="Medium Shading 1 Accent 5" w:semiHidden="0" w:uiPriority="63" w:unhideWhenUsed="0"/>
-    <w:lsdException w:name="Medium Shading 2 Accent 5" w:semiHidden="0" w:uiPriority="64" w:unhideWhenUsed="0"/>
-    <w:lsdException w:name="Medium List 1 Accent 5" w:semiHidden="0" w:uiPriority="65" w:unhideWhenUsed="0"/>
-    <w:lsdException w:name="Medium List 2 Accent 5" w:semiHidden="0" w:uiPriority="66" w:unhideWhenUsed="0"/>
-    <w:lsdException w:name="Medium Grid 1 Accent 5" w:semiHidden="0" w:uiPriority="67" w:unhideWhenUsed="0"/>
-    <w:lsdException w:name="Medium Grid 2 Accent 5" w:semiHidden="0" w:uiPriority="68" w:unhideWhenUsed="0"/>
-    <w:lsdException w:name="Medium Grid 3 Accent 5" w:semiHidden="0" w:uiPriority="69" w:unhideWhenUsed="0"/>
-    <w:lsdException w:name="Dark List Accent 5" w:semiHidden="0" w:uiPriority="70" w:unhideWhenUsed="0"/>
-    <w:lsdException w:name="Colorful Shading Accent 5" w:semiHidden="0" w:uiPriority="71" w:unhideWhenUsed="0"/>
-    <w:lsdException w:name="Colorful List Accent 5" w:semiHidden="0" w:uiPriority="72" w:unhideWhenUsed="0"/>
-    <w:lsdException w:name="Colorful Grid Accent 5" w:semiHidden="0" w:uiPriority="73" w:unhideWhenUsed="0"/>
-    <w:lsdException w:name="Light Shading Accent 6" w:semiHidden="0" w:uiPriority="60" w:unhideWhenUsed="0"/>
-    <w:lsdException w:name="Light List Accent 6" w:semiHidden="0" w:uiPriority="61" w:unhideWhenUsed="0"/>
-    <w:lsdException w:name="Light Grid Accent 6" w:semiHidden="0" w:uiPriority="62" w:unhideWhenUsed="0"/>
-    <w:lsdException w:name="Medium Shading 1 Accent 6" w:semiHidden="0" w:uiPriority="63" w:unhideWhenUsed="0"/>
-    <w:lsdException w:name="Medium Shading 2 Accent 6" w:semiHidden="0" w:uiPriority="64" w:unhideWhenUsed="0"/>
-    <w:lsdException w:name="Medium List 1 Accent 6" w:semiHidden="0" w:uiPriority="65" w:unhideWhenUsed="0"/>
-    <w:lsdException w:name="Medium List 2 Accent 6" w:semiHidden="0" w:uiPriority="66" w:unhideWhenUsed="0"/>
-    <w:lsdException w:name="Medium Grid 1 Accent 6" w:semiHidden="0" w:uiPriority="67" w:unhideWhenUsed="0"/>
-    <w:lsdException w:name="Medium Grid 2 Accent 6" w:semiHidden="0" w:uiPriority="68" w:unhideWhenUsed="0"/>
-    <w:lsdException w:name="Medium Grid 3 Accent 6" w:semiHidden="0" w:uiPriority="69" w:unhideWhenUsed="0"/>
-    <w:lsdException w:name="Dark List Accent 6" w:semiHidden="0" w:uiPriority="70" w:unhideWhenUsed="0"/>
-    <w:lsdException w:name="Colorful Shading Accent 6" w:semiHidden="0" w:uiPriority="71" w:unhideWhenUsed="0"/>
-    <w:lsdException w:name="Colorful List Accent 6" w:semiHidden="0" w:uiPriority="72" w:unhideWhenUsed="0"/>
-    <w:lsdException w:name="Colorful Grid Accent 6" w:semiHidden="0" w:uiPriority="73" w:unhideWhenUsed="0"/>
-    <w:lsdException w:name="Subtle Emphasis" w:semiHidden="0" w:uiPriority="19" w:unhideWhenUsed="0" w:qFormat="1"/>
-    <w:lsdException w:name="Intense Emphasis" w:semiHidden="0" w:uiPriority="21" w:unhideWhenUsed="0" w:qFormat="1"/>
-    <w:lsdException w:name="Subtle Reference" w:semiHidden="0" w:uiPriority="31" w:unhideWhenUsed="0" w:qFormat="1"/>
-    <w:lsdException w:name="Intense Reference" w:semiHidden="0" w:uiPriority="32" w:unhideWhenUsed="0" w:qFormat="1"/>
-    <w:lsdException w:name="Book Title" w:semiHidden="0" w:uiPriority="33" w:unhideWhenUsed="0" w:qFormat="1"/>
-    <w:lsdException w:name="Bibliography" w:uiPriority="37"/>
-    <w:lsdException w:name="TOC Heading" w:uiPriority="39" w:qFormat="1"/>
-  </w:latentStyles>
-  <w:style w:type="paragraph" w:default="1" w:styleId="Normal">
-    <w:name w:val="Normal"/>
-    <w:qFormat/>
-  </w:style>
-  <w:style w:type="character" w:default="1" w:styleId="DefaultParagraphFont">
-    <w:name w:val="Default Paragraph Font"/>
-    <w:uiPriority w:val="1"/>
-    <w:semiHidden/>
-    <w:unhideWhenUsed/>
-  </w:style>
-  <w:style w:type="table" w:default="1" w:styleId="TableNormal">
-    <w:name w:val="Normal Table"/>
-    <w:uiPriority w:val="99"/>
-    <w:semiHidden/>
-    <w:unhideWhenUsed/>
-    <w:tblPr>
-      <w:tblInd w:w="0" w:type="dxa"/>
-      <w:tblCellMar>
-        <w:top w:w="0" w:type="dxa"/>
-        <w:left w:w="108" w:type="dxa"/>
-        <w:bottom w:w="0" w:type="dxa"/>
-        <w:right w:w="108" w:type="dxa"/>
-      </w:tblCellMar>
-    </w:tblPr>
-  </w:style>
-  <w:style w:type="numbering" w:default="1" w:styleId="NoList">
-    <w:name w:val="No List"/>
-    <w:uiPriority w:val="99"/>
-    <w:semiHidden/>
-    <w:unhideWhenUsed/>
-  </w:style>
-  <w:style w:type="character" w:styleId="Hyperlink">
-    <w:name w:val="Hyperlink"/>
-    <w:basedOn w:val="DefaultParagraphFont"/>
-    <w:uiPriority w:val="99"/>
-    <w:unhideWhenUsed/>
-    <w:rsid w:val="00760888"/>
-    <w:rPr>
-      <w:color w:val="0000FF" w:themeColor="hyperlink"/>
-      <w:u w:val="single"/>
-    </w:rPr>
-  </w:style>
-  <w:style w:type="paragraph" w:styleId="BalloonText">
-    <w:name w:val="Balloon Text"/>
-    <w:basedOn w:val="Normal"/>
-    <w:link w:val="BalloonTextChar"/>
-    <w:uiPriority w:val="99"/>
-    <w:semiHidden/>
-    <w:unhideWhenUsed/>
-    <w:rsid w:val="00760888"/>
-    <w:pPr>
-      <w:spacing w:after="0" w:line="240" w:lineRule="auto"/>
-    </w:pPr>
-    <w:rPr>
-      <w:rFonts w:ascii="Tahoma" w:hAnsi="Tahoma" w:cs="Tahoma"/>
-      <w:sz w:val="16"/>
-      <w:szCs w:val="16"/>
-    </w:rPr>
-  </w:style>
-  <w:style w:type="character" w:customStyle="1" w:styleId="BalloonTextChar">
-    <w:name w:val="Balloon Text Char"/>
-    <w:basedOn w:val="DefaultParagraphFont"/>
-    <w:link w:val="BalloonText"/>
-    <w:uiPriority w:val="99"/>
-    <w:semiHidden/>
-    <w:rsid w:val="00760888"/>
-    <w:rPr>
-      <w:rFonts w:ascii="Tahoma" w:hAnsi="Tahoma" w:cs="Tahoma"/>
-      <w:sz w:val="16"/>
-      <w:szCs w:val="16"/>
-    </w:rPr>
-  </w:style>
-</w:styles>
-</file>
-
-<file path=word/stylesWithEffects.xml><?xml version="1.0" encoding="utf-8"?>
-<w:styles xmlns:wpc="http://schemas.microsoft.com/office/word/2010/wordprocessingCanvas" xmlns:mc="http://schemas.openxmlformats.org/markup-compatibility/2006" xmlns:o="urn:schemas-microsoft-com:office:office" xmlns:r="http://schemas.openxmlformats.org/officeDocument/2006/relationships" xmlns:m="http://schemas.openxmlformats.org/officeDocument/2006/math" xmlns:v="urn:schemas-microsoft-com:vml" xmlns:wp14="http://schemas.microsoft.com/office/word/2010/wordprocessingDrawing" xmlns:wp="http://schemas.openxmlformats.org/drawingml/2006/wordprocessingDrawing" xmlns:w10="urn:schemas-microsoft-com:office:word" xmlns:w="http://schemas.openxmlformats.org/wordprocessingml/2006/main" xmlns:w14="http://schemas.microsoft.com/office/word/2010/wordml" xmlns:wpg="http://schemas.microsoft.com/office/word/2010/wordprocessingGroup" xmlns:wpi="http://schemas.microsoft.com/office/word/2010/wordprocessingInk" xmlns:wne="http://schemas.microsoft.com/office/word/2006/wordml" xmlns:wps="http://schemas.microsoft.com/office/word/2010/wordprocessingShape" mc:Ignorable="w14 wp14">
-  <w:docDefaults>
-    <w:rPrDefault>
-      <w:rPr>
-        <w:rFonts w:asciiTheme="minorHAnsi" w:eastAsiaTheme="minorHAnsi" w:hAnsiTheme="minorHAnsi" w:cstheme="minorBidi"/>
-        <w:sz w:val="22"/>
-        <w:szCs w:val="22"/>
-        <w:lang w:val="en-US" w:eastAsia="en-US" w:bidi="ar-SA"/>
-      </w:rPr>
-    </w:rPrDefault>
-    <w:pPrDefault>
-      <w:pPr>
-        <w:spacing w:after="200" w:line="276" w:lineRule="auto"/>
-      </w:pPr>
-    </w:pPrDefault>
-  </w:docDefaults>
-  <w:latentStyles w:defLockedState="0" w:defUIPriority="99" w:defSemiHidden="1" w:defUnhideWhenUsed="1" w:defQFormat="0" w:count="267">
-    <w:lsdException w:name="Normal" w:semiHidden="0" w:uiPriority="0" w:unhideWhenUsed="0" w:qFormat="1"/>
-    <w:lsdException w:name="heading 1" w:semiHidden="0" w:uiPriority="9" w:unhideWhenUsed="0" w:qFormat="1"/>
-    <w:lsdException w:name="heading 2" w:uiPriority="9" w:qFormat="1"/>
-    <w:lsdException w:name="heading 3" w:uiPriority="9" w:qFormat="1"/>
-    <w:lsdException w:name="heading 4" w:uiPriority="9" w:qFormat="1"/>
-    <w:lsdException w:name="heading 5" w:uiPriority="9" w:qFormat="1"/>
-    <w:lsdException w:name="heading 6" w:uiPriority="9" w:qFormat="1"/>
-    <w:lsdException w:name="heading 7" w:uiPriority="9" w:qFormat="1"/>
-    <w:lsdException w:name="heading 8" w:uiPriority="9" w:qFormat="1"/>
-    <w:lsdException w:name="heading 9" w:uiPriority="9" w:qFormat="1"/>
-    <w:lsdException w:name="toc 1" w:uiPriority="39"/>
-    <w:lsdException w:name="toc 2" w:uiPriority="39"/>
-    <w:lsdException w:name="toc 3" w:uiPriority="39"/>
-    <w:lsdException w:name="toc 4" w:uiPriority="39"/>
-    <w:lsdException w:name="toc 5" w:uiPriority="39"/>
-    <w:lsdException w:name="toc 6" w:uiPriority="39"/>
-    <w:lsdException w:name="toc 7" w:uiPriority="39"/>
-    <w:lsdException w:name="toc 8" w:uiPriority="39"/>
-    <w:lsdException w:name="toc 9" w:uiPriority="39"/>
-    <w:lsdException w:name="caption" w:uiPriority="35" w:qFormat="1"/>
-    <w:lsdException w:name="Title" w:semiHidden="0" w:uiPriority="10" w:unhideWhenUsed="0" w:qFormat="1"/>
-    <w:lsdException w:name="Default Paragraph Font" w:uiPriority="1"/>
-    <w:lsdException w:name="Subtitle" w:semiHidden="0" w:uiPriority="11" w:unhideWhenUsed="0" w:qFormat="1"/>
-    <w:lsdException w:name="Strong" w:semiHidden="0" w:uiPriority="22" w:unhideWhenUsed="0" w:qFormat="1"/>
-    <w:lsdException w:name="Emphasis" w:semiHidden="0" w:uiPriority="20" w:unhideWhenUsed="0" w:qFormat="1"/>
-    <w:lsdException w:name="Table Grid" w:semiHidden="0" w:uiPriority="59" w:unhideWhenUsed="0"/>
-    <w:lsdException w:name="Placeholder Text" w:unhideWhenUsed="0"/>
-    <w:lsdException w:name="No Spacing" w:semiHidden="0" w:uiPriority="1" w:unhideWhenUsed="0" w:qFormat="1"/>
-    <w:lsdException w:name="Light Shading" w:semiHidden="0" w:uiPriority="60" w:unhideWhenUsed="0"/>
-    <w:lsdException w:name="Light List" w:semiHidden="0" w:uiPriority="61" w:unhideWhenUsed="0"/>
-    <w:lsdException w:name="Light Grid" w:semiHidden="0" w:uiPriority="62" w:unhideWhenUsed="0"/>
-    <w:lsdException w:name="Medium Shading 1" w:semiHidden="0" w:uiPriority="63" w:unhideWhenUsed="0"/>
-    <w:lsdException w:name="Medium Shading 2" w:semiHidden="0" w:uiPriority="64" w:unhideWhenUsed="0"/>
-    <w:lsdException w:name="Medium List 1" w:semiHidden="0" w:uiPriority="65" w:unhideWhenUsed="0"/>
-    <w:lsdException w:name="Medium List 2" w:semiHidden="0" w:uiPriority="66" w:unhideWhenUsed="0"/>
-    <w:lsdException w:name="Medium Grid 1" w:semiHidden="0" w:uiPriority="67" w:unhideWhenUsed="0"/>
-    <w:lsdException w:name="Medium Grid 2" w:semiHidden="0" w:uiPriority="68" w:unhideWhenUsed="0"/>
-    <w:lsdException w:name="Medium Grid 3" w:semiHidden="0" w:uiPriority="69" w:unhideWhenUsed="0"/>
-    <w:lsdException w:name="Dark List" w:semiHidden="0" w:uiPriority="70" w:unhideWhenUsed="0"/>
-    <w:lsdException w:name="Colorful Shading" w:semiHidden="0" w:uiPriority="71" w:unhideWhenUsed="0"/>
-    <w:lsdException w:name="Colorful List" w:semiHidden="0" w:uiPriority="72" w:unhideWhenUsed="0"/>
-    <w:lsdException w:name="Colorful Grid" w:semiHidden="0" w:uiPriority="73" w:unhideWhenUsed="0"/>
-    <w:lsdException w:name="Light Shading Accent 1" w:semiHidden="0" w:uiPriority="60" w:unhideWhenUsed="0"/>
-    <w:lsdException w:name="Light List Accent 1" w:semiHidden="0" w:uiPriority="61" w:unhideWhenUsed="0"/>
-    <w:lsdException w:name="Light Grid Accent 1" w:semiHidden="0" w:uiPriority="62" w:unhideWhenUsed="0"/>
-    <w:lsdException w:name="Medium Shading 1 Accent 1" w:semiHidden="0" w:uiPriority="63" w:unhideWhenUsed="0"/>
-    <w:lsdException w:name="Medium Shading 2 Accent 1" w:semiHidden="0" w:uiPriority="64" w:unhideWhenUsed="0"/>
-    <w:lsdException w:name="Medium List 1 Accent 1" w:semiHidden="0" w:uiPriority="65" w:unhideWhenUsed="0"/>
-    <w:lsdException w:name="Revision" w:unhideWhenUsed="0"/>
-    <w:lsdException w:name="List Paragraph" w:semiHidden="0" w:uiPriority="34" w:unhideWhenUsed="0" w:qFormat="1"/>
-    <w:lsdException w:name="Quote" w:semiHidden="0" w:uiPriority="29" w:unhideWhenUsed="0" w:qFormat="1"/>
-    <w:lsdException w:name="Intense Quote" w:semiHidden="0" w:uiPriority="30" w:unhideWhenUsed="0" w:qFormat="1"/>
-    <w:lsdException w:name="Medium List 2 Accent 1" w:semiHidden="0" w:uiPriority="66" w:unhideWhenUsed="0"/>
-    <w:lsdException w:name="Medium Grid 1 Accent 1" w:semiHidden="0" w:uiPriority="67" w:unhideWhenUsed="0"/>
-    <w:lsdException w:name="Medium Grid 2 Accent 1" w:semiHidden="0" w:uiPriority="68" w:unhideWhenUsed="0"/>
-    <w:lsdException w:name="Medium Grid 3 Accent 1" w:semiHidden="0" w:uiPriority="69" w:unhideWhenUsed="0"/>
-    <w:lsdException w:name="Dark List Accent 1" w:semiHidden="0" w:uiPriority="70" w:unhideWhenUsed="0"/>
-    <w:lsdException w:name="Colorful Shading Accent 1" w:semiHidden="0" w:uiPriority="71" w:unhideWhenUsed="0"/>
-    <w:lsdException w:name="Colorful List Accent 1" w:semiHidden="0" w:uiPriority="72" w:unhideWhenUsed="0"/>
-    <w:lsdException w:name="Colorful Grid Accent 1" w:semiHidden="0" w:uiPriority="73" w:unhideWhenUsed="0"/>
-    <w:lsdException w:name="Light Shading Accent 2" w:semiHidden="0" w:uiPriority="60" w:unhideWhenUsed="0"/>
-    <w:lsdException w:name="Light List Accent 2" w:semiHidden="0" w:uiPriority="61" w:unhideWhenUsed="0"/>
-    <w:lsdException w:name="Light Grid Accent 2" w:semiHidden="0" w:uiPriority="62" w:unhideWhenUsed="0"/>
-    <w:lsdException w:name="Medium Shading 1 Accent 2" w:semiHidden="0" w:uiPriority="63" w:unhideWhenUsed="0"/>
-    <w:lsdException w:name="Medium Shading 2 Accent 2" w:semiHidden="0" w:uiPriority="64" w:unhideWhenUsed="0"/>
-    <w:lsdException w:name="Medium List 1 Accent 2" w:semiHidden="0" w:uiPriority="65" w:unhideWhenUsed="0"/>
-    <w:lsdException w:name="Medium List 2 Accent 2" w:semiHidden="0" w:uiPriority="66" w:unhideWhenUsed="0"/>
-    <w:lsdException w:name="Medium Grid 1 Accent 2" w:semiHidden="0" w:uiPriority="67" w:unhideWhenUsed="0"/>
-    <w:lsdException w:name="Medium Grid 2 Accent 2" w:semiHidden="0" w:uiPriority="68" w:unhideWhenUsed="0"/>
-    <w:lsdException w:name="Medium Grid 3 Accent 2" w:semiHidden="0" w:uiPriority="69" w:unhideWhenUsed="0"/>
-    <w:lsdException w:name="Dark List Accent 2" w:semiHidden="0" w:uiPriority="70" w:unhideWhenUsed="0"/>
-    <w:lsdException w:name="Colorful Shading Accent 2" w:semiHidden="0" w:uiPriority="71" w:unhideWhenUsed="0"/>
-    <w:lsdException w:name="Colorful List Accent 2" w:semiHidden="0" w:uiPriority="72" w:unhideWhenUsed="0"/>
-    <w:lsdException w:name="Colorful Grid Accent 2" w:semiHidden="0" w:uiPriority="73" w:unhideWhenUsed="0"/>
-    <w:lsdException w:name="Light Shading Accent 3" w:semiHidden="0" w:uiPriority="60" w:unhideWhenUsed="0"/>
-    <w:lsdException w:name="Light List Accent 3" w:semiHidden="0" w:uiPriority="61" w:unhideWhenUsed="0"/>
-    <w:lsdException w:name="Light Grid Accent 3" w:semiHidden="0" w:uiPriority="62" w:unhideWhenUsed="0"/>
-    <w:lsdException w:name="Medium Shading 1 Accent 3" w:semiHidden="0" w:uiPriority="63" w:unhideWhenUsed="0"/>
-    <w:lsdException w:name="Medium Shading 2 Accent 3" w:semiHidden="0" w:uiPriority="64" w:unhideWhenUsed="0"/>
-    <w:lsdException w:name="Medium List 1 Accent 3" w:semiHidden="0" w:uiPriority="65" w:unhideWhenUsed="0"/>
-    <w:lsdException w:name="Medium List 2 Accent 3" w:semiHidden="0" w:uiPriority="66" w:unhideWhenUsed="0"/>
-    <w:lsdException w:name="Medium Grid 1 Accent 3" w:semiHidden="0" w:uiPriority="67" w:unhideWhenUsed="0"/>
-    <w:lsdException w:name="Medium Grid 2 Accent 3" w:semiHidden="0" w:uiPriority="68" w:unhideWhenUsed="0"/>
-    <w:lsdException w:name="Medium Grid 3 Accent 3" w:semiHidden="0" w:uiPriority="69" w:unhideWhenUsed="0"/>
-    <w:lsdException w:name="Dark List Accent 3" w:semiHidden="0" w:uiPriority="70" w:unhideWhenUsed="0"/>
-    <w:lsdException w:name="Colorful Shading Accent 3" w:semiHidden="0" w:uiPriority="71" w:unhideWhenUsed="0"/>
-    <w:lsdException w:name="Colorful List Accent 3" w:semiHidden="0" w:uiPriority="72" w:unhideWhenUsed="0"/>
-    <w:lsdException w:name="Colorful Grid Accent 3" w:semiHidden="0" w:uiPriority="73" w:unhideWhenUsed="0"/>
-    <w:lsdException w:name="Light Shading Accent 4" w:semiHidden="0" w:uiPriority="60" w:unhideWhenUsed="0"/>
-    <w:lsdException w:name="Light List Accent 4" w:semiHidden="0" w:uiPriority="61" w:unhideWhenUsed="0"/>
-    <w:lsdException w:name="Light Grid Accent 4" w:semiHidden="0" w:uiPriority="62" w:unhideWhenUsed="0"/>
-    <w:lsdException w:name="Medium Shading 1 Accent 4" w:semiHidden="0" w:uiPriority="63" w:unhideWhenUsed="0"/>
-    <w:lsdException w:name="Medium Shading 2 Accent 4" w:semiHidden="0" w:uiPriority="64" w:unhideWhenUsed="0"/>
-    <w:lsdException w:name="Medium List 1 Accent 4" w:semiHidden="0" w:uiPriority="65" w:unhideWhenUsed="0"/>
-    <w:lsdException w:name="Medium List 2 Accent 4" w:semiHidden="0" w:uiPriority="66" w:unhideWhenUsed="0"/>
-    <w:lsdException w:name="Medium Grid 1 Accent 4" w:semiHidden="0" w:uiPriority="67" w:unhideWhenUsed="0"/>
-    <w:lsdException w:name="Medium Grid 2 Accent 4" w:semiHidden="0" w:uiPriority="68" w:unhideWhenUsed="0"/>
-    <w:lsdException w:name="Medium Grid 3 Accent 4" w:semiHidden="0" w:uiPriority="69" w:unhideWhenUsed="0"/>
-    <w:lsdException w:name="Dark List Accent 4" w:semiHidden="0" w:uiPriority="70" w:unhideWhenUsed="0"/>
-    <w:lsdException w:name="Colorful Shading Accent 4" w:semiHidden="0" w:uiPriority="71" w:unhideWhenUsed="0"/>
-    <w:lsdException w:name="Colorful List Accent 4" w:semiHidden="0" w:uiPriority="72" w:unhideWhenUsed="0"/>
-    <w:lsdException w:name="Colorful Grid Accent 4" w:semiHidden="0" w:uiPriority="73" w:unhideWhenUsed="0"/>
-    <w:lsdException w:name="Light Shading Accent 5" w:semiHidden="0" w:uiPriority="60" w:unhideWhenUsed="0"/>
-    <w:lsdException w:name="Light List Accent 5" w:semiHidden="0" w:uiPriority="61" w:unhideWhenUsed="0"/>
-    <w:lsdException w:name="Light Grid Accent 5" w:semiHidden="0" w:uiPriority="62" w:unhideWhenUsed="0"/>
-    <w:lsdException w:name="Medium Shading 1 Accent 5" w:semiHidden="0" w:uiPriority="63" w:unhideWhenUsed="0"/>
-    <w:lsdException w:name="Medium Shading 2 Accent 5" w:semiHidden="0" w:uiPriority="64" w:unhideWhenUsed="0"/>
-    <w:lsdException w:name="Medium List 1 Accent 5" w:semiHidden="0" w:uiPriority="65" w:unhideWhenUsed="0"/>
-    <w:lsdException w:name="Medium List 2 Accent 5" w:semiHidden="0" w:uiPriority="66" w:unhideWhenUsed="0"/>
-    <w:lsdException w:name="Medium Grid 1 Accent 5" w:semiHidden="0" w:uiPriority="67" w:unhideWhenUsed="0"/>
-    <w:lsdException w:name="Medium Grid 2 Accent 5" w:semiHidden="0" w:uiPriority="68" w:unhideWhenUsed="0"/>
-    <w:lsdException w:name="Medium Grid 3 Accent 5" w:semiHidden="0" w:uiPriority="69" w:unhideWhenUsed="0"/>
-    <w:lsdException w:name="Dark List Accent 5" w:semiHidden="0" w:uiPriority="70" w:unhideWhenUsed="0"/>
-    <w:lsdException w:name="Colorful Shading Accent 5" w:semiHidden="0" w:uiPriority="71" w:unhideWhenUsed="0"/>
-    <w:lsdException w:name="Colorful List Accent 5" w:semiHidden="0" w:uiPriority="72" w:unhideWhenUsed="0"/>
-    <w:lsdException w:name="Colorful Grid Accent 5" w:semiHidden="0" w:uiPriority="73" w:unhideWhenUsed="0"/>
-    <w:lsdException w:name="Light Shading Accent 6" w:semiHidden="0" w:uiPriority="60" w:unhideWhenUsed="0"/>
-    <w:lsdException w:name="Light List Accent 6" w:semiHidden="0" w:uiPriority="61" w:unhideWhenUsed="0"/>
-    <w:lsdException w:name="Light Grid Accent 6" w:semiHidden="0" w:uiPriority="62" w:unhideWhenUsed="0"/>
-    <w:lsdException w:name="Medium Shading 1 Accent 6" w:semiHidden="0" w:uiPriority="63" w:unhideWhenUsed="0"/>
-    <w:lsdException w:name="Medium Shading 2 Accent 6" w:semiHidden="0" w:uiPriority="64" w:unhideWhenUsed="0"/>
-    <w:lsdException w:name="Medium List 1 Accent 6" w:semiHidden="0" w:uiPriority="65" w:unhideWhenUsed="0"/>
-    <w:lsdException w:name="Medium List 2 Accent 6" w:semiHidden="0" w:uiPriority="66" w:unhideWhenUsed="0"/>
-    <w:lsdException w:name="Medium Grid 1 Accent 6" w:semiHidden="0" w:uiPriority="67" w:unhideWhenUsed="0"/>
-    <w:lsdException w:name="Medium Grid 2 Accent 6" w:semiHidden="0" w:uiPriority="68" w:unhideWhenUsed="0"/>
-    <w:lsdException w:name="Medium Grid 3 Accent 6" w:semiHidden="0" w:uiPriority="69" w:unhideWhenUsed="0"/>
-    <w:lsdException w:name="Dark List Accent 6" w:semiHidden="0" w:uiPriority="70" w:unhideWhenUsed="0"/>
-    <w:lsdException w:name="Colorful Shading Accent 6" w:semiHidden="0" w:uiPriority="71" w:unhideWhenUsed="0"/>
-    <w:lsdException w:name="Colorful List Accent 6" w:semiHidden="0" w:uiPriority="72" w:unhideWhenUsed="0"/>
-    <w:lsdException w:name="Colorful Grid Accent 6" w:semiHidden="0" w:uiPriority="73" w:unhideWhenUsed="0"/>
-    <w:lsdException w:name="Subtle Emphasis" w:semiHidden="0" w:uiPriority="19" w:unhideWhenUsed="0" w:qFormat="1"/>
-    <w:lsdException w:name="Intense Emphasis" w:semiHidden="0" w:uiPriority="21" w:unhideWhenUsed="0" w:qFormat="1"/>
-    <w:lsdException w:name="Subtle Reference" w:semiHidden="0" w:uiPriority="31" w:unhideWhenUsed="0" w:qFormat="1"/>
-    <w:lsdException w:name="Intense Reference" w:semiHidden="0" w:uiPriority="32" w:unhideWhenUsed="0" w:qFormat="1"/>
-    <w:lsdException w:name="Book Title" w:semiHidden="0" w:uiPriority="33" w:unhideWhenUsed="0" w:qFormat="1"/>
-    <w:lsdException w:name="Bibliography" w:uiPriority="37"/>
-    <w:lsdException w:name="TOC Heading" w:uiPriority="39" w:qFormat="1"/>
+  <w:latentStyles w:defLockedState="0" w:defUIPriority="99" w:defSemiHidden="0" w:defUnhideWhenUsed="0" w:defQFormat="0" w:count="371">
+    <w:lsdException w:name="Normal" w:uiPriority="0" w:qFormat="1"/>
+    <w:lsdException w:name="heading 1" w:uiPriority="9" w:qFormat="1"/>
+    <w:lsdException w:name="heading 2" w:semiHidden="1" w:uiPriority="9" w:unhideWhenUsed="1" w:qFormat="1"/>
+    <w:lsdException w:name="heading 3" w:semiHidden="1" w:uiPriority="9" w:unhideWhenUsed="1" w:qFormat="1"/>
+    <w:lsdException w:name="heading 4" w:semiHidden="1" w:uiPriority="9" w:unhideWhenUsed="1" w:qFormat="1"/>
+    <w:lsdException w:name="heading 5" w:semiHidden="1" w:uiPriority="9" w:unhideWhenUsed="1" w:qFormat="1"/>
+    <w:lsdException w:name="heading 6" w:semiHidden="1" w:uiPriority="9" w:unhideWhenUsed="1" w:qFormat="1"/>
+    <w:lsdException w:name="heading 7" w:semiHidden="1" w:uiPriority="9" w:unhideWhenUsed="1" w:qFormat="1"/>
+    <w:lsdException w:name="heading 8" w:semiHidden="1" w:uiPriority="9" w:unhideWhenUsed="1" w:qFormat="1"/>
+    <w:lsdException w:name="heading 9" w:semiHidden="1" w:uiPriority="9" w:unhideWhenUsed="1" w:qFormat="1"/>
+    <w:lsdException w:name="index 1" w:semiHidden="1" w:unhideWhenUsed="1"/>
+    <w:lsdException w:name="index 2" w:semiHidden="1" w:unhideWhenUsed="1"/>
+    <w:lsdException w:name="index 3" w:semiHidden="1" w:unhideWhenUsed="1"/>
+    <w:lsdException w:name="index 4" w:semiHidden="1" w:unhideWhenUsed="1"/>
+    <w:lsdException w:name="index 5" w:semiHidden="1" w:unhideWhenUsed="1"/>
+    <w:lsdException w:name="index 6" w:semiHidden="1" w:unhideWhenUsed="1"/>
+    <w:lsdException w:name="index 7" w:semiHidden="1" w:unhideWhenUsed="1"/>
+    <w:lsdException w:name="index 8" w:semiHidden="1" w:unhideWhenUsed="1"/>
+    <w:lsdException w:name="index 9" w:semiHidden="1" w:unhideWhenUsed="1"/>
+    <w:lsdException w:name="toc 1" w:semiHidden="1" w:uiPriority="39" w:unhideWhenUsed="1"/>
+    <w:lsdException w:name="toc 2" w:semiHidden="1" w:uiPriority="39" w:unhideWhenUsed="1"/>
+    <w:lsdException w:name="toc 3" w:semiHidden="1" w:uiPriority="39" w:unhideWhenUsed="1"/>
+    <w:lsdException w:name="toc 4" w:semiHidden="1" w:uiPriority="39" w:unhideWhenUsed="1"/>
+    <w:lsdException w:name="toc 5" w:semiHidden="1" w:uiPriority="39" w:unhideWhenUsed="1"/>
+    <w:lsdException w:name="toc 6" w:semiHidden="1" w:uiPriority="39" w:unhideWhenUsed="1"/>
+    <w:lsdException w:name="toc 7" w:semiHidden="1" w:uiPriority="39" w:unhideWhenUsed="1"/>
+    <w:lsdException w:name="toc 8" w:semiHidden="1" w:uiPriority="39" w:unhideWhenUsed="1"/>
+    <w:lsdException w:name="toc 9" w:semiHidden="1" w:uiPriority="39" w:unhideWhenUsed="1"/>
+    <w:lsdException w:name="Normal Indent" w:semiHidden="1" w:unhideWhenUsed="1"/>
+    <w:lsdException w:name="footnote text" w:semiHidden="1" w:unhideWhenUsed="1"/>
+    <w:lsdException w:name="annotation text" w:semiHidden="1" w:unhideWhenUsed="1"/>
+    <w:lsdException w:name="header" w:semiHidden="1" w:unhideWhenUsed="1"/>
+    <w:lsdException w:name="footer" w:semiHidden="1" w:unhideWhenUsed="1"/>
+    <w:lsdException w:name="index heading" w:semiHidden="1" w:unhideWhenUsed="1"/>
+    <w:lsdException w:name="caption" w:semiHidden="1" w:uiPriority="35" w:unhideWhenUsed="1" w:qFormat="1"/>
+    <w:lsdException w:name="table of figures" w:semiHidden="1" w:unhideWhenUsed="1"/>
+    <w:lsdException w:name="envelope address" w:semiHidden="1" w:unhideWhenUsed="1"/>
+    <w:lsdException w:name="envelope return" w:semiHidden="1" w:unhideWhenUsed="1"/>
+    <w:lsdException w:name="footnote reference" w:semiHidden="1" w:unhideWhenUsed="1"/>
+    <w:lsdException w:name="annotation reference" w:semiHidden="1" w:unhideWhenUsed="1"/>
+    <w:lsdException w:name="line number" w:semiHidden="1" w:unhideWhenUsed="1"/>
+    <w:lsdException w:name="page number" w:semiHidden="1" w:unhideWhenUsed="1"/>
+    <w:lsdException w:name="endnote reference" w:semiHidden="1" w:unhideWhenUsed="1"/>
+    <w:lsdException w:name="endnote text" w:semiHidden="1" w:unhideWhenUsed="1"/>
+    <w:lsdException w:name="table of authorities" w:semiHidden="1" w:unhideWhenUsed="1"/>
+    <w:lsdException w:name="macro" w:semiHidden="1" w:unhideWhenUsed="1"/>
+    <w:lsdException w:name="toa heading" w:semiHidden="1" w:unhideWhenUsed="1"/>
+    <w:lsdException w:name="List" w:semiHidden="1" w:unhideWhenUsed="1"/>
+    <w:lsdException w:name="List Bullet" w:semiHidden="1" w:unhideWhenUsed="1"/>
+    <w:lsdException w:name="List Number" w:semiHidden="1" w:unhideWhenUsed="1"/>
+    <w:lsdException w:name="List 2" w:semiHidden="1" w:unhideWhenUsed="1"/>
+    <w:lsdException w:name="List 3" w:semiHidden="1" w:unhideWhenUsed="1"/>
+    <w:lsdException w:name="List 4" w:semiHidden="1" w:unhideWhenUsed="1"/>
+    <w:lsdException w:name="List 5" w:semiHidden="1" w:unhideWhenUsed="1"/>
+    <w:lsdException w:name="List Bullet 2" w:semiHidden="1" w:unhideWhenUsed="1"/>
+    <w:lsdException w:name="List Bullet 3" w:semiHidden="1" w:unhideWhenUsed="1"/>
+    <w:lsdException w:name="List Bullet 4" w:semiHidden="1" w:unhideWhenUsed="1"/>
+    <w:lsdException w:name="List Bullet 5" w:semiHidden="1" w:unhideWhenUsed="1"/>
+    <w:lsdException w:name="List Number 2" w:semiHidden="1" w:unhideWhenUsed="1"/>
+    <w:lsdException w:name="List Number 3" w:semiHidden="1" w:unhideWhenUsed="1"/>
+    <w:lsdException w:name="List Number 4" w:semiHidden="1" w:unhideWhenUsed="1"/>
+    <w:lsdException w:name="List Number 5" w:semiHidden="1" w:unhideWhenUsed="1"/>
+    <w:lsdException w:name="Title" w:uiPriority="10" w:qFormat="1"/>
+    <w:lsdException w:name="Closing" w:semiHidden="1" w:unhideWhenUsed="1"/>
+    <w:lsdException w:name="Signature" w:semiHidden="1" w:unhideWhenUsed="1"/>
+    <w:lsdException w:name="Default Paragraph Font" w:semiHidden="1" w:uiPriority="1" w:unhideWhenUsed="1"/>
+    <w:lsdException w:name="Body Text" w:semiHidden="1" w:unhideWhenUsed="1"/>
+    <w:lsdException w:name="Body Text Indent" w:semiHidden="1" w:unhideWhenUsed="1"/>
+    <w:lsdException w:name="List Continue" w:semiHidden="1" w:unhideWhenUsed="1"/>
+    <w:lsdException w:name="List Continue 2" w:semiHidden="1" w:unhideWhenUsed="1"/>
+    <w:lsdException w:name="List Continue 3" w:semiHidden="1" w:unhideWhenUsed="1"/>
+    <w:lsdException w:name="List Continue 4" w:semiHidden="1" w:unhideWhenUsed="1"/>
+    <w:lsdException w:name="List Continue 5" w:semiHidden="1" w:unhideWhenUsed="1"/>
+    <w:lsdException w:name="Message Header" w:semiHidden="1" w:unhideWhenUsed="1"/>
+    <w:lsdException w:name="Subtitle" w:uiPriority="11" w:qFormat="1"/>
+    <w:lsdException w:name="Salutation" w:semiHidden="1" w:unhideWhenUsed="1"/>
+    <w:lsdException w:name="Date" w:semiHidden="1" w:unhideWhenUsed="1"/>
+    <w:lsdException w:name="Body Text First Indent" w:semiHidden="1" w:unhideWhenUsed="1"/>
+    <w:lsdException w:name="Body Text First Indent 2" w:semiHidden="1" w:unhideWhenUsed="1"/>
+    <w:lsdException w:name="Note Heading" w:semiHidden="1" w:unhideWhenUsed="1"/>
+    <w:lsdException w:name="Body Text 2" w:semiHidden="1" w:unhideWhenUsed="1"/>
+    <w:lsdException w:name="Body Text 3" w:semiHidden="1" w:unhideWhenUsed="1"/>
+    <w:lsdException w:name="Body Text Indent 2" w:semiHidden="1" w:unhideWhenUsed="1"/>
+    <w:lsdException w:name="Body Text Indent 3" w:semiHidden="1" w:unhideWhenUsed="1"/>
+    <w:lsdException w:name="Block Text" w:semiHidden="1" w:unhideWhenUsed="1"/>
+    <w:lsdException w:name="Hyperlink" w:semiHidden="1" w:unhideWhenUsed="1"/>
+    <w:lsdException w:name="FollowedHyperlink" w:semiHidden="1" w:unhideWhenUsed="1"/>
+    <w:lsdException w:name="Strong" w:uiPriority="22" w:qFormat="1"/>
+    <w:lsdException w:name="Emphasis" w:uiPriority="20" w:qFormat="1"/>
+    <w:lsdException w:name="Document Map" w:semiHidden="1" w:unhideWhenUsed="1"/>
+    <w:lsdException w:name="Plain Text" w:semiHidden="1" w:unhideWhenUsed="1"/>
+    <w:lsdException w:name="E-mail Signature" w:semiHidden="1" w:unhideWhenUsed="1"/>
+    <w:lsdException w:name="HTML Top of Form" w:semiHidden="1" w:unhideWhenUsed="1"/>
+    <w:lsdException w:name="HTML Bottom of Form" w:semiHidden="1" w:unhideWhenUsed="1"/>
+    <w:lsdException w:name="Normal (Web)" w:semiHidden="1" w:unhideWhenUsed="1"/>
+    <w:lsdException w:name="HTML Acronym" w:semiHidden="1" w:unhideWhenUsed="1"/>
+    <w:lsdException w:name="HTML Address" w:semiHidden="1" w:unhideWhenUsed="1"/>
+    <w:lsdException w:name="HTML Cite" w:semiHidden="1" w:unhideWhenUsed="1"/>
+    <w:lsdException w:name="HTML Code" w:semiHidden="1" w:unhideWhenUsed="1"/>
+    <w:lsdException w:name="HTML Definition" w:semiHidden="1" w:unhideWhenUsed="1"/>
+    <w:lsdException w:name="HTML Keyboard" w:semiHidden="1" w:unhideWhenUsed="1"/>
+    <w:lsdException w:name="HTML Preformatted" w:semiHidden="1" w:unhideWhenUsed="1"/>
+    <w:lsdException w:name="HTML Sample" w:semiHidden="1" w:unhideWhenUsed="1"/>
+    <w:lsdException w:name="HTML Typewriter" w:semiHidden="1" w:unhideWhenUsed="1"/>
+    <w:lsdException w:name="HTML Variable" w:semiHidden="1" w:unhideWhenUsed="1"/>
+    <w:lsdException w:name="Normal Table" w:semiHidden="1" w:unhideWhenUsed="1"/>
+    <w:lsdException w:name="annotation subject" w:semiHidden="1" w:unhideWhenUsed="1"/>
+    <w:lsdException w:name="No List" w:semiHidden="1" w:unhideWhenUsed="1"/>
+    <w:lsdException w:name="Outline List 1" w:semiHidden="1" w:unhideWhenUsed="1"/>
+    <w:lsdException w:name="Outline List 2" w:semiHidden="1" w:unhideWhenUsed="1"/>
+    <w:lsdException w:name="Outline List 3" w:semiHidden="1" w:unhideWhenUsed="1"/>
+    <w:lsdException w:name="Table Simple 1" w:semiHidden="1" w:unhideWhenUsed="1"/>
+    <w:lsdException w:name="Table Simple 2" w:semiHidden="1" w:unhideWhenUsed="1"/>
+    <w:lsdException w:name="Table Simple 3" w:semiHidden="1" w:unhideWhenUsed="1"/>
+    <w:lsdException w:name="Table Classic 1" w:semiHidden="1" w:unhideWhenUsed="1"/>
+    <w:lsdException w:name="Table Classic 2" w:semiHidden="1" w:unhideWhenUsed="1"/>
+    <w:lsdException w:name="Table Classic 3" w:semiHidden="1" w:unhideWhenUsed="1"/>
+    <w:lsdException w:name="Table Classic 4" w:semiHidden="1" w:unhideWhenUsed="1"/>
+    <w:lsdException w:name="Table Colorful 1" w:semiHidden="1" w:unhideWhenUsed="1"/>
+    <w:lsdException w:name="Table Colorful 2" w:semiHidden="1" w:unhideWhenUsed="1"/>
+    <w:lsdException w:name="Table Colorful 3" w:semiHidden="1" w:unhideWhenUsed="1"/>
+    <w:lsdException w:name="Table Columns 1" w:semiHidden="1" w:unhideWhenUsed="1"/>
+    <w:lsdException w:name="Table Columns 2" w:semiHidden="1" w:unhideWhenUsed="1"/>
+    <w:lsdException w:name="Table Columns 3" w:semiHidden="1" w:unhideWhenUsed="1"/>
+    <w:lsdException w:name="Table Columns 4" w:semiHidden="1" w:unhideWhenUsed="1"/>
+    <w:lsdException w:name="Table Columns 5" w:semiHidden="1" w:unhideWhenUsed="1"/>
+    <w:lsdException w:name="Table Grid 1" w:semiHidden="1" w:unhideWhenUsed="1"/>
+    <w:lsdException w:name="Table Grid 2" w:semiHidden="1" w:unhideWhenUsed="1"/>
+    <w:lsdException w:name="Table Grid 3" w:semiHidden="1" w:unhideWhenUsed="1"/>
+    <w:lsdException w:name="Table Grid 4" w:semiHidden="1" w:unhideWhenUsed="1"/>
+    <w:lsdException w:name="Table Grid 5" w:semiHidden="1" w:unhideWhenUsed="1"/>
+    <w:lsdException w:name="Table Grid 6" w:semiHidden="1" w:unhideWhenUsed="1"/>
+    <w:lsdException w:name="Table Grid 7" w:semiHidden="1" w:unhideWhenUsed="1"/>
+    <w:lsdException w:name="Table Grid 8" w:semiHidden="1" w:unhideWhenUsed="1"/>
+    <w:lsdException w:name="Table List 1" w:semiHidden="1" w:unhideWhenUsed="1"/>
+    <w:lsdException w:name="Table List 2" w:semiHidden="1" w:unhideWhenUsed="1"/>
+    <w:lsdException w:name="Table List 3" w:semiHidden="1" w:unhideWhenUsed="1"/>
+    <w:lsdException w:name="Table List 4" w:semiHidden="1" w:unhideWhenUsed="1"/>
+    <w:lsdException w:name="Table List 5" w:semiHidden="1" w:unhideWhenUsed="1"/>
+    <w:lsdException w:name="Table List 6" w:semiHidden="1" w:unhideWhenUsed="1"/>
+    <w:lsdException w:name="Table List 7" w:semiHidden="1" w:unhideWhenUsed="1"/>
+    <w:lsdException w:name="Table List 8" w:semiHidden="1" w:unhideWhenUsed="1"/>
+    <w:lsdException w:name="Table 3D effects 1" w:semiHidden="1" w:unhideWhenUsed="1"/>
+    <w:lsdException w:name="Table 3D effects 2" w:semiHidden="1" w:unhideWhenUsed="1"/>
+    <w:lsdException w:name="Table 3D effects 3" w:semiHidden="1" w:unhideWhenUsed="1"/>
+    <w:lsdException w:name="Table Contemporary" w:semiHidden="1" w:unhideWhenUsed="1"/>
+    <w:lsdException w:name="Table Elegant" w:semiHidden="1" w:unhideWhenUsed="1"/>
+    <w:lsdException w:name="Table Professional" w:semiHidden="1" w:unhideWhenUsed="1"/>
+    <w:lsdException w:name="Table Subtle 1" w:semiHidden="1" w:unhideWhenUsed="1"/>
+    <w:lsdException w:name="Table Subtle 2" w:semiHidden="1" w:unhideWhenUsed="1"/>
+    <w:lsdException w:name="Table Web 1" w:semiHidden="1" w:unhideWhenUsed="1"/>
+    <w:lsdException w:name="Table Web 2" w:semiHidden="1" w:unhideWhenUsed="1"/>
+    <w:lsdException w:name="Table Web 3" w:semiHidden="1" w:unhideWhenUsed="1"/>
+    <w:lsdException w:name="Balloon Text" w:semiHidden="1" w:unhideWhenUsed="1"/>
+    <w:lsdException w:name="Table Grid" w:uiPriority="59"/>
+    <w:lsdException w:name="Table Theme" w:semiHidden="1" w:unhideWhenUsed="1"/>
+    <w:lsdException w:name="Placeholder Text" w:semiHidden="1"/>
+    <w:lsdException w:name="No Spacing" w:uiPriority="1" w:qFormat="1"/>
+    <w:lsdException w:name="Light Shading" w:uiPriority="60"/>
+    <w:lsdException w:name="Light List" w:uiPriority="61"/>
+    <w:lsdException w:name="Light Grid" w:uiPriority="62"/>
+    <w:lsdException w:name="Medium Shading 1" w:uiPriority="63"/>
+    <w:lsdException w:name="Medium Shading 2" w:uiPriority="64"/>
+    <w:lsdException w:name="Medium List 1" w:uiPriority="65"/>
+    <w:lsdException w:name="Medium List 2" w:uiPriority="66"/>
+    <w:lsdException w:name="Medium Grid 1" w:uiPriority="67"/>
+    <w:lsdException w:name="Medium Grid 2" w:uiPriority="68"/>
+    <w:lsdException w:name="Medium Grid 3" w:uiPriority="69"/>
+    <w:lsdException w:name="Dark List" w:uiPriority="70"/>
+    <w:lsdException w:name="Colorful Shading" w:uiPriority="71"/>
+    <w:lsdException w:name="Colorful List" w:uiPriority="72"/>
+    <w:lsdException w:name="Colorful Grid" w:uiPriority="73"/>
+    <w:lsdException w:name="Light Shading Accent 1" w:uiPriority="60"/>
+    <w:lsdException w:name="Light List Accent 1" w:uiPriority="61"/>
+    <w:lsdException w:name="Light Grid Accent 1" w:uiPriority="62"/>
+    <w:lsdException w:name="Medium Shading 1 Accent 1" w:uiPriority="63"/>
+    <w:lsdException w:name="Medium Shading 2 Accent 1" w:uiPriority="64"/>
+    <w:lsdException w:name="Medium List 1 Accent 1" w:uiPriority="65"/>
+    <w:lsdException w:name="Revision" w:semiHidden="1"/>
+    <w:lsdException w:name="List Paragraph" w:uiPriority="34" w:qFormat="1"/>
+    <w:lsdException w:name="Quote" w:uiPriority="29" w:qFormat="1"/>
+    <w:lsdException w:name="Intense Quote" w:uiPriority="30" w:qFormat="1"/>
+    <w:lsdException w:name="Medium List 2 Accent 1" w:uiPriority="66"/>
+    <w:lsdException w:name="Medium Grid 1 Accent 1" w:uiPriority="67"/>
+    <w:lsdException w:name="Medium Grid 2 Accent 1" w:uiPriority="68"/>
+    <w:lsdException w:name="Medium Grid 3 Accent 1" w:uiPriority="69"/>
+    <w:lsdException w:name="Dark List Accent 1" w:uiPriority="70"/>
+    <w:lsdException w:name="Colorful Shading Accent 1" w:uiPriority="71"/>
+    <w:lsdException w:name="Colorful List Accent 1" w:uiPriority="72"/>
+    <w:lsdException w:name="Colorful Grid Accent 1" w:uiPriority="73"/>
+    <w:lsdException w:name="Light Shading Accent 2" w:uiPriority="60"/>
+    <w:lsdException w:name="Light List Accent 2" w:uiPriority="61"/>
+    <w:lsdException w:name="Light Grid Accent 2" w:uiPriority="62"/>
+    <w:lsdException w:name="Medium Shading 1 Accent 2" w:uiPriority="63"/>
+    <w:lsdException w:name="Medium Shading 2 Accent 2" w:uiPriority="64"/>
+    <w:lsdException w:name="Medium List 1 Accent 2" w:uiPriority="65"/>
+    <w:lsdException w:name="Medium List 2 Accent 2" w:uiPriority="66"/>
+    <w:lsdException w:name="Medium Grid 1 Accent 2" w:uiPriority="67"/>
+    <w:lsdException w:name="Medium Grid 2 Accent 2" w:uiPriority="68"/>
+    <w:lsdException w:name="Medium Grid 3 Accent 2" w:uiPriority="69"/>
+    <w:lsdException w:name="Dark List Accent 2" w:uiPriority="70"/>
+    <w:lsdException w:name="Colorful Shading Accent 2" w:uiPriority="71"/>
+    <w:lsdException w:name="Colorful List Accent 2" w:uiPriority="72"/>
+    <w:lsdException w:name="Colorful Grid Accent 2" w:uiPriority="73"/>
+    <w:lsdException w:name="Light Shading Accent 3" w:uiPriority="60"/>
+    <w:lsdException w:name="Light List Accent 3" w:uiPriority="61"/>
+    <w:lsdException w:name="Light Grid Accent 3" w:uiPriority="62"/>
+    <w:lsdException w:name="Medium Shading 1 Accent 3" w:uiPriority="63"/>
+    <w:lsdException w:name="Medium Shading 2 Accent 3" w:uiPriority="64"/>
+    <w:lsdException w:name="Medium List 1 Accent 3" w:uiPriority="65"/>
+    <w:lsdException w:name="Medium List 2 Accent 3" w:uiPriority="66"/>
+    <w:lsdException w:name="Medium Grid 1 Accent 3" w:uiPriority="67"/>
+    <w:lsdException w:name="Medium Grid 2 Accent 3" w:uiPriority="68"/>
+    <w:lsdException w:name="Medium Grid 3 Accent 3" w:uiPriority="69"/>
+    <w:lsdException w:name="Dark List Accent 3" w:uiPriority="70"/>
+    <w:lsdException w:name="Colorful Shading Accent 3" w:uiPriority="71"/>
+    <w:lsdException w:name="Colorful List Accent 3" w:uiPriority="72"/>
+    <w:lsdException w:name="Colorful Grid Accent 3" w:uiPriority="73"/>
+    <w:lsdException w:name="Light Shading Accent 4" w:uiPriority="60"/>
+    <w:lsdException w:name="Light List Accent 4" w:uiPriority="61"/>
+    <w:lsdException w:name="Light Grid Accent 4" w:uiPriority="62"/>
+    <w:lsdException w:name="Medium Shading 1 Accent 4" w:uiPriority="63"/>
+    <w:lsdException w:name="Medium Shading 2 Accent 4" w:uiPriority="64"/>
+    <w:lsdException w:name="Medium List 1 Accent 4" w:uiPriority="65"/>
+    <w:lsdException w:name="Medium List 2 Accent 4" w:uiPriority="66"/>
+    <w:lsdException w:name="Medium Grid 1 Accent 4" w:uiPriority="67"/>
+    <w:lsdException w:name="Medium Grid 2 Accent 4" w:uiPriority="68"/>
+    <w:lsdException w:name="Medium Grid 3 Accent 4" w:uiPriority="69"/>
+    <w:lsdException w:name="Dark List Accent 4" w:uiPriority="70"/>
+    <w:lsdException w:name="Colorful Shading Accent 4" w:uiPriority="71"/>
+    <w:lsdException w:name="Colorful List Accent 4" w:uiPriority="72"/>
+    <w:lsdException w:name="Colorful Grid Accent 4" w:uiPriority="73"/>
+    <w:lsdException w:name="Light Shading Accent 5" w:uiPriority="60"/>
+    <w:lsdException w:name="Light List Accent 5" w:uiPriority="61"/>
+    <w:lsdException w:name="Light Grid Accent 5" w:uiPriority="62"/>
+    <w:lsdException w:name="Medium Shading 1 Accent 5" w:uiPriority="63"/>
+    <w:lsdException w:name="Medium Shading 2 Accent 5" w:uiPriority="64"/>
+    <w:lsdException w:name="Medium List 1 Accent 5" w:uiPriority="65"/>
+    <w:lsdException w:name="Medium List 2 Accent 5" w:uiPriority="66"/>
+    <w:lsdException w:name="Medium Grid 1 Accent 5" w:uiPriority="67"/>
+    <w:lsdException w:name="Medium Grid 2 Accent 5" w:uiPriority="68"/>
+    <w:lsdException w:name="Medium Grid 3 Accent 5" w:uiPriority="69"/>
+    <w:lsdException w:name="Dark List Accent 5" w:uiPriority="70"/>
+    <w:lsdException w:name="Colorful Shading Accent 5" w:uiPriority="71"/>
+    <w:lsdException w:name="Colorful List Accent 5" w:uiPriority="72"/>
+    <w:lsdException w:name="Colorful Grid Accent 5" w:uiPriority="73"/>
+    <w:lsdException w:name="Light Shading Accent 6" w:uiPriority="60"/>
+    <w:lsdException w:name="Light List Accent 6" w:uiPriority="61"/>
+    <w:lsdException w:name="Light Grid Accent 6" w:uiPriority="62"/>
+    <w:lsdException w:name="Medium Shading 1 Accent 6" w:uiPriority="63"/>
+    <w:lsdException w:name="Medium Shading 2 Accent 6" w:uiPriority="64"/>
+    <w:lsdException w:name="Medium List 1 Accent 6" w:uiPriority="65"/>
+    <w:lsdException w:name="Medium List 2 Accent 6" w:uiPriority="66"/>
+    <w:lsdException w:name="Medium Grid 1 Accent 6" w:uiPriority="67"/>
+    <w:lsdException w:name="Medium Grid 2 Accent 6" w:uiPriority="68"/>
+    <w:lsdException w:name="Medium Grid 3 Accent 6" w:uiPriority="69"/>
+    <w:lsdException w:name="Dark List Accent 6" w:uiPriority="70"/>
+    <w:lsdException w:name="Colorful Shading Accent 6" w:uiPriority="71"/>
+    <w:lsdException w:name="Colorful List Accent 6" w:uiPriority="72"/>
+    <w:lsdException w:name="Colorful Grid Accent 6" w:uiPriority="73"/>
+    <w:lsdException w:name="Subtle Emphasis" w:uiPriority="19" w:qFormat="1"/>
+    <w:lsdException w:name="Intense Emphasis" w:uiPriority="21" w:qFormat="1"/>
+    <w:lsdException w:name="Subtle Reference" w:uiPriority="31" w:qFormat="1"/>
+    <w:lsdException w:name="Intense Reference" w:uiPriority="32" w:qFormat="1"/>
+    <w:lsdException w:name="Book Title" w:uiPriority="33" w:qFormat="1"/>
+    <w:lsdException w:name="Bibliography" w:semiHidden="1" w:uiPriority="37" w:unhideWhenUsed="1"/>
+    <w:lsdException w:name="TOC Heading" w:semiHidden="1" w:uiPriority="39" w:unhideWhenUsed="1" w:qFormat="1"/>
+    <w:lsdException w:name="Plain Table 1" w:uiPriority="41"/>
+    <w:lsdException w:name="Plain Table 2" w:uiPriority="42"/>
+    <w:lsdException w:name="Plain Table 3" w:uiPriority="43"/>
+    <w:lsdException w:name="Plain Table 4" w:uiPriority="44"/>
+    <w:lsdException w:name="Plain Table 5" w:uiPriority="45"/>
+    <w:lsdException w:name="Grid Table Light" w:uiPriority="40"/>
+    <w:lsdException w:name="Grid Table 1 Light" w:uiPriority="46"/>
+    <w:lsdException w:name="Grid Table 2" w:uiPriority="47"/>
+    <w:lsdException w:name="Grid Table 3" w:uiPriority="48"/>
+    <w:lsdException w:name="Grid Table 4" w:uiPriority="49"/>
+    <w:lsdException w:name="Grid Table 5 Dark" w:uiPriority="50"/>
+    <w:lsdException w:name="Grid Table 6 Colorful" w:uiPriority="51"/>
+    <w:lsdException w:name="Grid Table 7 Colorful" w:uiPriority="52"/>
+    <w:lsdException w:name="Grid Table 1 Light Accent 1" w:uiPriority="46"/>
+    <w:lsdException w:name="Grid Table 2 Accent 1" w:uiPriority="47"/>
+    <w:lsdException w:name="Grid Table 3 Accent 1" w:uiPriority="48"/>
+    <w:lsdException w:name="Grid Table 4 Accent 1" w:uiPriority="49"/>
+    <w:lsdException w:name="Grid Table 5 Dark Accent 1" w:uiPriority="50"/>
+    <w:lsdException w:name="Grid Table 6 Colorful Accent 1" w:uiPriority="51"/>
+    <w:lsdException w:name="Grid Table 7 Colorful Accent 1" w:uiPriority="52"/>
+    <w:lsdException w:name="Grid Table 1 Light Accent 2" w:uiPriority="46"/>
+    <w:lsdException w:name="Grid Table 2 Accent 2" w:uiPriority="47"/>
+    <w:lsdException w:name="Grid Table 3 Accent 2" w:uiPriority="48"/>
+    <w:lsdException w:name="Grid Table 4 Accent 2" w:uiPriority="49"/>
+    <w:lsdException w:name="Grid Table 5 Dark Accent 2" w:uiPriority="50"/>
+    <w:lsdException w:name="Grid Table 6 Colorful Accent 2" w:uiPriority="51"/>
+    <w:lsdException w:name="Grid Table 7 Colorful Accent 2" w:uiPriority="52"/>
+    <w:lsdException w:name="Grid Table 1 Light Accent 3" w:uiPriority="46"/>
+    <w:lsdException w:name="Grid Table 2 Accent 3" w:uiPriority="47"/>
+    <w:lsdException w:name="Grid Table 3 Accent 3" w:uiPriority="48"/>
+    <w:lsdException w:name="Grid Table 4 Accent 3" w:uiPriority="49"/>
+    <w:lsdException w:name="Grid Table 5 Dark Accent 3" w:uiPriority="50"/>
+    <w:lsdException w:name="Grid Table 6 Colorful Accent 3" w:uiPriority="51"/>
+    <w:lsdException w:name="Grid Table 7 Colorful Accent 3" w:uiPriority="52"/>
+    <w:lsdException w:name="Grid Table 1 Light Accent 4" w:uiPriority="46"/>
+    <w:lsdException w:name="Grid Table 2 Accent 4" w:uiPriority="47"/>
+    <w:lsdException w:name="Grid Table 3 Accent 4" w:uiPriority="48"/>
+    <w:lsdException w:name="Grid Table 4 Accent 4" w:uiPriority="49"/>
+    <w:lsdException w:name="Grid Table 5 Dark Accent 4" w:uiPriority="50"/>
+    <w:lsdException w:name="Grid Table 6 Colorful Accent 4" w:uiPriority="51"/>
+    <w:lsdException w:name="Grid Table 7 Colorful Accent 4" w:uiPriority="52"/>
+    <w:lsdException w:name="Grid Table 1 Light Accent 5" w:uiPriority="46"/>
+    <w:lsdException w:name="Grid Table 2 Accent 5" w:uiPriority="47"/>
+    <w:lsdException w:name="Grid Table 3 Accent 5" w:uiPriority="48"/>
+    <w:lsdException w:name="Grid Table 4 Accent 5" w:uiPriority="49"/>
+    <w:lsdException w:name="Grid Table 5 Dark Accent 5" w:uiPriority="50"/>
+    <w:lsdException w:name="Grid Table 6 Colorful Accent 5" w:uiPriority="51"/>
+    <w:lsdException w:name="Grid Table 7 Colorful Accent 5" w:uiPriority="52"/>
+    <w:lsdException w:name="Grid Table 1 Light Accent 6" w:uiPriority="46"/>
+    <w:lsdException w:name="Grid Table 2 Accent 6" w:uiPriority="47"/>
+    <w:lsdException w:name="Grid Table 3 Accent 6" w:uiPriority="48"/>
+    <w:lsdException w:name="Grid Table 4 Accent 6" w:uiPriority="49"/>
+    <w:lsdException w:name="Grid Table 5 Dark Accent 6" w:uiPriority="50"/>
+    <w:lsdException w:name="Grid Table 6 Colorful Accent 6" w:uiPriority="51"/>
+    <w:lsdException w:name="Grid Table 7 Colorful Accent 6" w:uiPriority="52"/>
+    <w:lsdException w:name="List Table 1 Light" w:uiPriority="46"/>
+    <w:lsdException w:name="List Table 2" w:uiPriority="47"/>
+    <w:lsdException w:name="List Table 3" w:uiPriority="48"/>
+    <w:lsdException w:name="List Table 4" w:uiPriority="49"/>
+    <w:lsdException w:name="List Table 5 Dark" w:uiPriority="50"/>
+    <w:lsdException w:name="List Table 6 Colorful" w:uiPriority="51"/>
+    <w:lsdException w:name="List Table 7 Colorful" w:uiPriority="52"/>
+    <w:lsdException w:name="List Table 1 Light Accent 1" w:uiPriority="46"/>
+    <w:lsdException w:name="List Table 2 Accent 1" w:uiPriority="47"/>
+    <w:lsdException w:name="List Table 3 Accent 1" w:uiPriority="48"/>
+    <w:lsdException w:name="List Table 4 Accent 1" w:uiPriority="49"/>
+    <w:lsdException w:name="List Table 5 Dark Accent 1" w:uiPriority="50"/>
+    <w:lsdException w:name="List Table 6 Colorful Accent 1" w:uiPriority="51"/>
+    <w:lsdException w:name="List Table 7 Colorful Accent 1" w:uiPriority="52"/>
+    <w:lsdException w:name="List Table 1 Light Accent 2" w:uiPriority="46"/>
+    <w:lsdException w:name="List Table 2 Accent 2" w:uiPriority="47"/>
+    <w:lsdException w:name="List Table 3 Accent 2" w:uiPriority="48"/>
+    <w:lsdException w:name="List Table 4 Accent 2" w:uiPriority="49"/>
+    <w:lsdException w:name="List Table 5 Dark Accent 2" w:uiPriority="50"/>
+    <w:lsdException w:name="List Table 6 Colorful Accent 2" w:uiPriority="51"/>
+    <w:lsdException w:name="List Table 7 Colorful Accent 2" w:uiPriority="52"/>
+    <w:lsdException w:name="List Table 1 Light Accent 3" w:uiPriority="46"/>
+    <w:lsdException w:name="List Table 2 Accent 3" w:uiPriority="47"/>
+    <w:lsdException w:name="List Table 3 Accent 3" w:uiPriority="48"/>
+    <w:lsdException w:name="List Table 4 Accent 3" w:uiPriority="49"/>
+    <w:lsdException w:name="List Table 5 Dark Accent 3" w:uiPriority="50"/>
+    <w:lsdException w:name="List Table 6 Colorful Accent 3" w:uiPriority="51"/>
+    <w:lsdException w:name="List Table 7 Colorful Accent 3" w:uiPriority="52"/>
+    <w:lsdException w:name="List Table 1 Light Accent 4" w:uiPriority="46"/>
+    <w:lsdException w:name="List Table 2 Accent 4" w:uiPriority="47"/>
+    <w:lsdException w:name="List Table 3 Accent 4" w:uiPriority="48"/>
+    <w:lsdException w:name="List Table 4 Accent 4" w:uiPriority="49"/>
+    <w:lsdException w:name="List Table 5 Dark Accent 4" w:uiPriority="50"/>
+    <w:lsdException w:name="List Table 6 Colorful Accent 4" w:uiPriority="51"/>
+    <w:lsdException w:name="List Table 7 Colorful Accent 4" w:uiPriority="52"/>
+    <w:lsdException w:name="List Table 1 Light Accent 5" w:uiPriority="46"/>
+    <w:lsdException w:name="List Table 2 Accent 5" w:uiPriority="47"/>
+    <w:lsdException w:name="List Table 3 Accent 5" w:uiPriority="48"/>
+    <w:lsdException w:name="List Table 4 Accent 5" w:uiPriority="49"/>
+    <w:lsdException w:name="List Table 5 Dark Accent 5" w:uiPriority="50"/>
+    <w:lsdException w:name="List Table 6 Colorful Accent 5" w:uiPriority="51"/>
+    <w:lsdException w:name="List Table 7 Colorful Accent 5" w:uiPriority="52"/>
+    <w:lsdException w:name="List Table 1 Light Accent 6" w:uiPriority="46"/>
+    <w:lsdException w:name="List Table 2 Accent 6" w:uiPriority="47"/>
+    <w:lsdException w:name="List Table 3 Accent 6" w:uiPriority="48"/>
+    <w:lsdException w:name="List Table 4 Accent 6" w:uiPriority="49"/>
+    <w:lsdException w:name="List Table 5 Dark Accent 6" w:uiPriority="50"/>
+    <w:lsdException w:name="List Table 6 Colorful Accent 6" w:uiPriority="51"/>
+    <w:lsdException w:name="List Table 7 Colorful Accent 6" w:uiPriority="52"/>
   </w:latentStyles>
   <w:style w:type="paragraph" w:default="1" w:styleId="Normal">
     <w:name w:val="Normal"/>
@@ -23033,11 +23116,11 @@
           <c:showPercent val="0"/>
           <c:showBubbleSize val="0"/>
         </c:dLbls>
-        <c:axId val="126078336"/>
-        <c:axId val="133163264"/>
+        <c:axId val="153820808"/>
+        <c:axId val="341055912"/>
       </c:scatterChart>
       <c:valAx>
-        <c:axId val="126078336"/>
+        <c:axId val="153820808"/>
         <c:scaling>
           <c:orientation val="minMax"/>
         </c:scaling>
@@ -23129,12 +23212,12 @@
             <a:endParaRPr lang="en-US"/>
           </a:p>
         </c:txPr>
-        <c:crossAx val="133163264"/>
+        <c:crossAx val="341055912"/>
         <c:crosses val="autoZero"/>
         <c:crossBetween val="midCat"/>
       </c:valAx>
       <c:valAx>
-        <c:axId val="133163264"/>
+        <c:axId val="341055912"/>
         <c:scaling>
           <c:orientation val="minMax"/>
         </c:scaling>
@@ -23226,7 +23309,7 @@
             <a:endParaRPr lang="en-US"/>
           </a:p>
         </c:txPr>
-        <c:crossAx val="126078336"/>
+        <c:crossAx val="153820808"/>
         <c:crosses val="autoZero"/>
         <c:crossBetween val="midCat"/>
       </c:valAx>

</xml_diff>